<commit_message>
added eexamples to run both tactors at once and have them controlled by an accelerometer
Joseph picard's acceleromater code
</commit_message>
<xml_diff>
--- a/extras/Graybiel Tactors Engineering Notebook.docx
+++ b/extras/Graybiel Tactors Engineering Notebook.docx
@@ -116,19 +116,7 @@
           <w:rPr>
             <w:rStyle w:val="Hyperlink"/>
           </w:rPr>
-          <w:t>https://www.yout</w:t>
-        </w:r>
-        <w:r>
-          <w:rPr>
-            <w:rStyle w:val="Hyperlink"/>
-          </w:rPr>
-          <w:t>u</w:t>
-        </w:r>
-        <w:r>
-          <w:rPr>
-            <w:rStyle w:val="Hyperlink"/>
-          </w:rPr>
-          <w:t>be.com/watch?v=XWQsqPQOW-U</w:t>
+          <w:t>https://www.youtube.com/watch?v=XWQsqPQOW-U</w:t>
         </w:r>
       </w:hyperlink>
     </w:p>
@@ -197,6 +185,355 @@
     <w:p>
       <w:r>
         <w:t>Can’t get multiplexer working, but made new apparatus base</w:t>
+      </w:r>
+      <w:r>
+        <w:t>, this is self contained and will be the prototype for when they are being used in the experiment</w:t>
+      </w:r>
+      <w:r>
+        <w:t>.</w:t>
+      </w:r>
+    </w:p>
+    <w:p>
+      <w:r>
+        <w:rPr>
+          <w:noProof/>
+        </w:rPr>
+        <w:lastRenderedPageBreak/>
+        <w:drawing>
+          <wp:inline distT="0" distB="0" distL="0" distR="0">
+            <wp:extent cx="2915920" cy="3890645"/>
+            <wp:effectExtent l="0" t="0" r="0" b="0"/>
+            <wp:docPr id="4" name="Picture 4" descr="https://scontent.xx.fbcdn.net/v/t1.15752-9/89656551_2678040022424522_3166161903911174144_n.jpg?_nc_cat=111&amp;_nc_sid=b96e70&amp;_nc_ohc=PDA4DygUCHEAX9DZo-y&amp;_nc_ad=z-m&amp;_nc_cid=0&amp;_nc_zor=9&amp;_nc_ht=scontent.xx&amp;oh=60a878c06bd8ae1a2ce942c12ed6d384&amp;oe=5E8EA2F2"/>
+            <wp:cNvGraphicFramePr>
+              <a:graphicFrameLocks xmlns:a="http://schemas.openxmlformats.org/drawingml/2006/main" noChangeAspect="1"/>
+            </wp:cNvGraphicFramePr>
+            <a:graphic xmlns:a="http://schemas.openxmlformats.org/drawingml/2006/main">
+              <a:graphicData uri="http://schemas.openxmlformats.org/drawingml/2006/picture">
+                <pic:pic xmlns:pic="http://schemas.openxmlformats.org/drawingml/2006/picture">
+                  <pic:nvPicPr>
+                    <pic:cNvPr id="0" name="Picture 1" descr="https://scontent.xx.fbcdn.net/v/t1.15752-9/89656551_2678040022424522_3166161903911174144_n.jpg?_nc_cat=111&amp;_nc_sid=b96e70&amp;_nc_ohc=PDA4DygUCHEAX9DZo-y&amp;_nc_ad=z-m&amp;_nc_cid=0&amp;_nc_zor=9&amp;_nc_ht=scontent.xx&amp;oh=60a878c06bd8ae1a2ce942c12ed6d384&amp;oe=5E8EA2F2"/>
+                    <pic:cNvPicPr>
+                      <a:picLocks noChangeAspect="1" noChangeArrowheads="1"/>
+                    </pic:cNvPicPr>
+                  </pic:nvPicPr>
+                  <pic:blipFill>
+                    <a:blip r:embed="rId9">
+                      <a:extLst>
+                        <a:ext uri="{28A0092B-C50C-407E-A947-70E740481C1C}">
+                          <a14:useLocalDpi xmlns:a14="http://schemas.microsoft.com/office/drawing/2010/main" val="0"/>
+                        </a:ext>
+                      </a:extLst>
+                    </a:blip>
+                    <a:srcRect/>
+                    <a:stretch>
+                      <a:fillRect/>
+                    </a:stretch>
+                  </pic:blipFill>
+                  <pic:spPr bwMode="auto">
+                    <a:xfrm>
+                      <a:off x="0" y="0"/>
+                      <a:ext cx="2915920" cy="3890645"/>
+                    </a:xfrm>
+                    <a:prstGeom prst="rect">
+                      <a:avLst/>
+                    </a:prstGeom>
+                    <a:noFill/>
+                    <a:ln>
+                      <a:noFill/>
+                    </a:ln>
+                  </pic:spPr>
+                </pic:pic>
+              </a:graphicData>
+            </a:graphic>
+          </wp:inline>
+        </w:drawing>
+      </w:r>
+    </w:p>
+    <w:p>
+      <w:r>
+        <w:t>3/13/2020 12:36 AM Jacob Smith: I am debugging the tactor prototype</w:t>
+      </w:r>
+    </w:p>
+    <w:tbl>
+      <w:tblPr>
+        <w:tblStyle w:val="TableGrid"/>
+        <w:tblW w:w="0" w:type="auto"/>
+        <w:tblLook w:val="04A0" w:firstRow="1" w:lastRow="0" w:firstColumn="1" w:lastColumn="0" w:noHBand="0" w:noVBand="1"/>
+      </w:tblPr>
+      <w:tblGrid>
+        <w:gridCol w:w="3116"/>
+        <w:gridCol w:w="3117"/>
+        <w:gridCol w:w="3117"/>
+      </w:tblGrid>
+      <w:tr>
+        <w:tc>
+          <w:tcPr>
+            <w:tcW w:w="9350" w:type="dxa"/>
+            <w:gridSpan w:val="3"/>
+          </w:tcPr>
+          <w:p>
+            <w:pPr>
+              <w:rPr>
+                <w:b/>
+              </w:rPr>
+            </w:pPr>
+            <w:r>
+              <w:rPr>
+                <w:b/>
+              </w:rPr>
+              <w:t>(With tactors at top and drivers at bottom for orientation)</w:t>
+            </w:r>
+          </w:p>
+        </w:tc>
+      </w:tr>
+      <w:tr>
+        <w:tc>
+          <w:tcPr>
+            <w:tcW w:w="3116" w:type="dxa"/>
+          </w:tcPr>
+          <w:p>
+            <w:pPr>
+              <w:rPr>
+                <w:b/>
+              </w:rPr>
+            </w:pPr>
+            <w:r>
+              <w:rPr>
+                <w:b/>
+              </w:rPr>
+              <w:t>Driver</w:t>
+            </w:r>
+          </w:p>
+        </w:tc>
+        <w:tc>
+          <w:tcPr>
+            <w:tcW w:w="3117" w:type="dxa"/>
+          </w:tcPr>
+          <w:p>
+            <w:pPr>
+              <w:rPr>
+                <w:b/>
+              </w:rPr>
+            </w:pPr>
+            <w:r>
+              <w:rPr>
+                <w:b/>
+              </w:rPr>
+              <w:t>Tactor</w:t>
+            </w:r>
+          </w:p>
+        </w:tc>
+        <w:tc>
+          <w:tcPr>
+            <w:tcW w:w="3117" w:type="dxa"/>
+          </w:tcPr>
+          <w:p>
+            <w:pPr>
+              <w:rPr>
+                <w:b/>
+              </w:rPr>
+            </w:pPr>
+            <w:r>
+              <w:rPr>
+                <w:b/>
+              </w:rPr>
+              <w:t>Works?</w:t>
+            </w:r>
+          </w:p>
+        </w:tc>
+      </w:tr>
+      <w:tr>
+        <w:tc>
+          <w:tcPr>
+            <w:tcW w:w="3116" w:type="dxa"/>
+          </w:tcPr>
+          <w:p>
+            <w:r>
+              <w:t>Bottom</w:t>
+            </w:r>
+          </w:p>
+        </w:tc>
+        <w:tc>
+          <w:tcPr>
+            <w:tcW w:w="3117" w:type="dxa"/>
+          </w:tcPr>
+          <w:p>
+            <w:r>
+              <w:t>Left</w:t>
+            </w:r>
+          </w:p>
+        </w:tc>
+        <w:tc>
+          <w:tcPr>
+            <w:tcW w:w="3117" w:type="dxa"/>
+          </w:tcPr>
+          <w:p>
+            <w:r>
+              <w:t>Y</w:t>
+            </w:r>
+          </w:p>
+        </w:tc>
+      </w:tr>
+      <w:tr>
+        <w:tc>
+          <w:tcPr>
+            <w:tcW w:w="3116" w:type="dxa"/>
+          </w:tcPr>
+          <w:p>
+            <w:r>
+              <w:t>Bottom</w:t>
+            </w:r>
+          </w:p>
+        </w:tc>
+        <w:tc>
+          <w:tcPr>
+            <w:tcW w:w="3117" w:type="dxa"/>
+          </w:tcPr>
+          <w:p>
+            <w:r>
+              <w:t>Right</w:t>
+            </w:r>
+          </w:p>
+        </w:tc>
+        <w:tc>
+          <w:tcPr>
+            <w:tcW w:w="3117" w:type="dxa"/>
+          </w:tcPr>
+          <w:p>
+            <w:r>
+              <w:t>Y</w:t>
+            </w:r>
+          </w:p>
+        </w:tc>
+      </w:tr>
+      <w:tr>
+        <w:tc>
+          <w:tcPr>
+            <w:tcW w:w="3116" w:type="dxa"/>
+          </w:tcPr>
+          <w:p>
+            <w:r>
+              <w:t>Top</w:t>
+            </w:r>
+          </w:p>
+        </w:tc>
+        <w:tc>
+          <w:tcPr>
+            <w:tcW w:w="3117" w:type="dxa"/>
+          </w:tcPr>
+          <w:p>
+            <w:r>
+              <w:t>Left</w:t>
+            </w:r>
+          </w:p>
+        </w:tc>
+        <w:tc>
+          <w:tcPr>
+            <w:tcW w:w="3117" w:type="dxa"/>
+          </w:tcPr>
+          <w:p>
+            <w:r>
+              <w:t>Y</w:t>
+            </w:r>
+          </w:p>
+        </w:tc>
+      </w:tr>
+      <w:tr>
+        <w:tc>
+          <w:tcPr>
+            <w:tcW w:w="3116" w:type="dxa"/>
+          </w:tcPr>
+          <w:p>
+            <w:r>
+              <w:t>Top</w:t>
+            </w:r>
+          </w:p>
+        </w:tc>
+        <w:tc>
+          <w:tcPr>
+            <w:tcW w:w="3117" w:type="dxa"/>
+          </w:tcPr>
+          <w:p>
+            <w:r>
+              <w:t>Right</w:t>
+            </w:r>
+          </w:p>
+        </w:tc>
+        <w:tc>
+          <w:tcPr>
+            <w:tcW w:w="3117" w:type="dxa"/>
+          </w:tcPr>
+          <w:p>
+            <w:r>
+              <w:t>Y</w:t>
+            </w:r>
+          </w:p>
+        </w:tc>
+      </w:tr>
+    </w:tbl>
+    <w:p>
+      <w:r>
+        <w:t>I can plug signal wires into either driver and start that side, not to control both at same time.</w:t>
+      </w:r>
+      <w:r>
+        <w:t xml:space="preserve"> I can control tactors at the same time, now to control them indeondently with code.</w:t>
+      </w:r>
+    </w:p>
+    <w:p>
+      <w:r>
+        <w:t>12:49 AM: Multiplexer works!!!</w:t>
+      </w:r>
+    </w:p>
+    <w:p>
+      <w:r>
+        <w:t>Seems like SD 1 and SC1 work on multiplexer and SDO and SCO don’t</w:t>
+      </w:r>
+      <w:r>
+        <w:t>. Both sides work with multiplexer on SD1 SC1 to Top Right and SC2SD2 bottom left.</w:t>
+      </w:r>
+    </w:p>
+    <w:p>
+      <w:r>
+        <w:t>2 goes to right</w:t>
+      </w:r>
+    </w:p>
+    <w:p>
+      <w:r>
+        <w:t>3 goes to left</w:t>
+      </w:r>
+    </w:p>
+    <w:p>
+      <w:r>
+        <w:t>I has to be 0, don’t know why</w:t>
+      </w:r>
+    </w:p>
+    <w:p>
+      <w:r>
+        <w:t>Some pulsing on tactors when I’m not setting a power</w:t>
+      </w:r>
+    </w:p>
+    <w:p/>
+    <w:p>
+      <w:r>
+        <w:t>I have pulse left and pulse right power</w:t>
+      </w:r>
+    </w:p>
+    <w:p>
+      <w:r>
+        <w:lastRenderedPageBreak/>
+        <w:t>Max power 120</w:t>
+      </w:r>
+    </w:p>
+    <w:p/>
+    <w:p>
+      <w:r>
+        <w:t>GraybielTactors Snesor Interface class works very well, I will copy it to my project, thanks Joseph Picard!</w:t>
+      </w:r>
+    </w:p>
+    <w:p/>
+    <w:p>
+      <w:r>
+        <w:t>Will not include Adafruit class in final project, will be dependency.</w:t>
       </w:r>
       <w:bookmarkStart w:id="0" w:name="_GoBack"/>
       <w:bookmarkEnd w:id="0"/>
@@ -656,6 +993,25 @@
       <w:u w:val="single"/>
     </w:rPr>
   </w:style>
+  <w:style w:type="table" w:styleId="TableGrid">
+    <w:name w:val="Table Grid"/>
+    <w:basedOn w:val="TableNormal"/>
+    <w:uiPriority w:val="39"/>
+    <w:rsid w:val="00B31722"/>
+    <w:pPr>
+      <w:spacing w:after="0" w:line="240" w:lineRule="auto"/>
+    </w:pPr>
+    <w:tblPr>
+      <w:tblBorders>
+        <w:top w:val="single" w:sz="4" w:space="0" w:color="auto"/>
+        <w:left w:val="single" w:sz="4" w:space="0" w:color="auto"/>
+        <w:bottom w:val="single" w:sz="4" w:space="0" w:color="auto"/>
+        <w:right w:val="single" w:sz="4" w:space="0" w:color="auto"/>
+        <w:insideH w:val="single" w:sz="4" w:space="0" w:color="auto"/>
+        <w:insideV w:val="single" w:sz="4" w:space="0" w:color="auto"/>
+      </w:tblBorders>
+    </w:tblPr>
+  </w:style>
 </w:styles>
 </file>
 

</xml_diff>